<commit_message>
Corrección de requerimientos funcionales y no funcionales
Corrección de requerimientos funcionales y no funcionales
</commit_message>
<xml_diff>
--- a/Requerimientos.docx
+++ b/Requerimientos.docx
@@ -53,7 +53,7 @@
       </w:tr>
       <w:tr>
         <w:trPr>
-          <w:trHeight w:val="4155"/>
+          <w:trHeight w:val="3877"/>
         </w:trPr>
         <w:tc>
           <w:tcPr>
@@ -68,7 +68,10 @@
               </w:numPr>
             </w:pPr>
             <w:r>
-              <w:t>Una vez que accedemos a la aplicación nos aparecerá una pantalla de bienvenida a la aplicación.</w:t>
+              <w:t>Una vez que accedamos</w:t>
+            </w:r>
+            <w:r>
+              <w:t xml:space="preserve"> a la aplicación nos aparecerá una pantalla de bienvenida a la aplicación.</w:t>
             </w:r>
           </w:p>
           <w:p>
@@ -80,7 +83,19 @@
               </w:numPr>
             </w:pPr>
             <w:r>
-              <w:t>En la parte superior tenemos un menú con las siguientes opciones:</w:t>
+              <w:t xml:space="preserve">En la parte superior tenemos un menú </w:t>
+            </w:r>
+            <w:r>
+              <w:t>rotativo con lo</w:t>
+            </w:r>
+            <w:r>
+              <w:t>s siguientes</w:t>
+            </w:r>
+            <w:r>
+              <w:t xml:space="preserve"> Departamentos</w:t>
+            </w:r>
+            <w:r>
+              <w:t>:</w:t>
             </w:r>
           </w:p>
           <w:p>
@@ -92,7 +107,7 @@
               </w:numPr>
             </w:pPr>
             <w:r>
-              <w:t>Inicio</w:t>
+              <w:t>Apurímac</w:t>
             </w:r>
           </w:p>
           <w:p>
@@ -104,7 +119,7 @@
               </w:numPr>
             </w:pPr>
             <w:r>
-              <w:t xml:space="preserve">Videos receta </w:t>
+              <w:t>Cusco</w:t>
             </w:r>
           </w:p>
           <w:p>
@@ -115,13 +130,8 @@
                 <w:numId w:val="3"/>
               </w:numPr>
             </w:pPr>
-            <w:proofErr w:type="spellStart"/>
-            <w:r>
-              <w:t>Menus</w:t>
-            </w:r>
-            <w:proofErr w:type="spellEnd"/>
-            <w:r>
-              <w:t>.</w:t>
+            <w:r>
+              <w:t>Huancavelica</w:t>
             </w:r>
           </w:p>
           <w:p>
@@ -133,7 +143,31 @@
               </w:numPr>
             </w:pPr>
             <w:r>
-              <w:t>Mi bar</w:t>
+              <w:t>Ayacucho</w:t>
+            </w:r>
+          </w:p>
+          <w:p>
+            <w:pPr>
+              <w:pStyle w:val="Prrafodelista"/>
+              <w:numPr>
+                <w:ilvl w:val="0"/>
+                <w:numId w:val="3"/>
+              </w:numPr>
+            </w:pPr>
+            <w:r>
+              <w:t>Arequipa</w:t>
+            </w:r>
+          </w:p>
+          <w:p>
+            <w:pPr>
+              <w:pStyle w:val="Prrafodelista"/>
+              <w:numPr>
+                <w:ilvl w:val="0"/>
+                <w:numId w:val="3"/>
+              </w:numPr>
+            </w:pPr>
+            <w:r>
+              <w:t>Amazonas</w:t>
             </w:r>
           </w:p>
           <w:p>
@@ -148,55 +182,12 @@
               <w:t xml:space="preserve">La aplicación </w:t>
             </w:r>
             <w:r>
-              <w:t xml:space="preserve">contara con una alarma para poder </w:t>
-            </w:r>
-            <w:r>
-              <w:t>comunicar al usuario</w:t>
-            </w:r>
-          </w:p>
-          <w:p>
-            <w:pPr>
-              <w:pStyle w:val="Prrafodelista"/>
-            </w:pPr>
-            <w:r>
-              <w:t xml:space="preserve"> La receta del día.</w:t>
-            </w:r>
-          </w:p>
-          <w:p>
-            <w:pPr>
-              <w:pStyle w:val="Prrafodelista"/>
-            </w:pPr>
-          </w:p>
-          <w:p>
-            <w:pPr>
-              <w:pStyle w:val="Prrafodelista"/>
-              <w:numPr>
-                <w:ilvl w:val="0"/>
-                <w:numId w:val="2"/>
-              </w:numPr>
-            </w:pPr>
-            <w:r>
-              <w:t xml:space="preserve">La aplicación tendrá para Registrar </w:t>
-            </w:r>
-            <w:r>
-              <w:t xml:space="preserve">o insertar </w:t>
-            </w:r>
-            <w:r>
-              <w:t>los ingredientes, preparación, nutricional</w:t>
-            </w:r>
-            <w:r>
-              <w:t>, videos Menús</w:t>
-            </w:r>
-            <w:r>
-              <w:t>.</w:t>
-            </w:r>
-          </w:p>
-          <w:p>
-            <w:pPr>
-              <w:pStyle w:val="Prrafodelista"/>
-            </w:pPr>
-          </w:p>
-          <w:p/>
+              <w:t xml:space="preserve">contara con </w:t>
+            </w:r>
+            <w:r>
+              <w:t>unos mapas de ubicación para facilitar al usuario la ubicación de venta de los platos típicos.</w:t>
+            </w:r>
+          </w:p>
         </w:tc>
       </w:tr>
       <w:tr>
@@ -325,9 +316,8 @@
             </w:pPr>
           </w:p>
           <w:p>
-            <w:pPr>
-              <w:pStyle w:val="Prrafodelista"/>
-            </w:pPr>
+            <w:bookmarkStart w:id="0" w:name="_GoBack"/>
+            <w:bookmarkEnd w:id="0"/>
           </w:p>
         </w:tc>
       </w:tr>
@@ -347,7 +337,15 @@
           <w:color w:val="C00000"/>
           <w:sz w:val="32"/>
         </w:rPr>
-        <w:t>APP RECETA (</w:t>
+        <w:t>APP COMTÍPICAS</w:t>
+      </w:r>
+      <w:r>
+        <w:rPr>
+          <w:rFonts w:ascii="Arial" w:hAnsi="Arial" w:cs="Arial"/>
+          <w:color w:val="C00000"/>
+          <w:sz w:val="32"/>
+        </w:rPr>
+        <w:t xml:space="preserve"> (</w:t>
       </w:r>
       <w:r>
         <w:rPr>
@@ -380,23 +378,6 @@
         </w:rPr>
         <w:t>La aplicación tendrá pocos botones y de un diseño muy sencillo lo que ayudara al usuario para que su experiencia sea óptima. Textos guías estarán presentes durante el uso de aplicación.</w:t>
       </w:r>
-    </w:p>
-    <w:p>
-      <w:pPr>
-        <w:rPr>
-          <w:rFonts w:ascii="Arial" w:hAnsi="Arial" w:cs="Arial"/>
-          <w:color w:val="002060"/>
-        </w:rPr>
-      </w:pPr>
-      <w:r>
-        <w:rPr>
-          <w:rFonts w:ascii="Arial" w:hAnsi="Arial" w:cs="Arial"/>
-          <w:color w:val="002060"/>
-        </w:rPr>
-        <w:t>Anda</w:t>
-      </w:r>
-      <w:bookmarkStart w:id="0" w:name="_GoBack"/>
-      <w:bookmarkEnd w:id="0"/>
     </w:p>
     <w:sectPr>
       <w:pgSz w:w="11906" w:h="16838"/>

</xml_diff>